<commit_message>
updated txt in main branch
</commit_message>
<xml_diff>
--- a/gittest/Assignment4.docx
+++ b/gittest/Assignment4.docx
@@ -2250,6 +2250,25 @@
       <w:contextualSpacing/>
     </w:pPr>
   </w:style>
+  <w:style w:type="paragraph" w:styleId="NormalWeb">
+    <w:name w:val="Normal (Web)"/>
+    <w:basedOn w:val="Normal"/>
+    <w:uiPriority w:val="99"/>
+    <w:semiHidden/>
+    <w:unhideWhenUsed/>
+    <w:rsid w:val="00D539B3"/>
+    <w:pPr>
+      <w:spacing w:before="100" w:beforeAutospacing="1" w:after="100" w:afterAutospacing="1" w:line="240" w:lineRule="auto"/>
+    </w:pPr>
+    <w:rPr>
+      <w:rFonts w:ascii="Times New Roman" w:eastAsia="Times New Roman" w:hAnsi="Times New Roman" w:cs="Times New Roman"/>
+      <w:kern w:val="0"/>
+      <w:sz w:val="24"/>
+      <w:szCs w:val="24"/>
+      <w:lang w:eastAsia="en-IN"/>
+      <w14:ligatures w14:val="none"/>
+    </w:rPr>
+  </w:style>
 </w:styles>
 </file>
 

</xml_diff>